<commit_message>
Improved Logging, Exception Handling
Trend group transfers now are more informative on errors and will start up more reliably
</commit_message>
<xml_diff>
--- a/RCS Transfer Service Documentation.docx
+++ b/RCS Transfer Service Documentation.docx
@@ -1,6 +1,6 @@
 
 <file path=word/document.xml><?xml version="1.0" encoding="utf-8"?>
-<w:document xmlns:wpc="http://schemas.microsoft.com/office/word/2010/wordprocessingCanvas" xmlns:cx="http://schemas.microsoft.com/office/drawing/2014/chartex" xmlns:cx1="http://schemas.microsoft.com/office/drawing/2015/9/8/chartex" xmlns:cx2="http://schemas.microsoft.com/office/drawing/2015/10/21/chartex" xmlns:cx3="http://schemas.microsoft.com/office/drawing/2016/5/9/chartex" xmlns:cx4="http://schemas.microsoft.com/office/drawing/2016/5/10/chartex" xmlns:cx5="http://schemas.microsoft.com/office/drawing/2016/5/11/chartex" xmlns:cx6="http://schemas.microsoft.com/office/drawing/2016/5/12/chartex" xmlns:cx7="http://schemas.microsoft.com/office/drawing/2016/5/13/chartex" xmlns:cx8="http://schemas.microsoft.com/office/drawing/2016/5/14/chartex" xmlns:mc="http://schemas.openxmlformats.org/markup-compatibility/2006" xmlns:aink="http://schemas.microsoft.com/office/drawing/2016/ink" xmlns:am3d="http://schemas.microsoft.com/office/drawing/2017/model3d" xmlns:o="urn:schemas-microsoft-com:office:office" xmlns:oel="http://schemas.microsoft.com/office/2019/extlst" xmlns:r="http://schemas.openxmlformats.org/officeDocument/2006/relationships" xmlns:m="http://schemas.openxmlformats.org/officeDocument/2006/math" xmlns:v="urn:schemas-microsoft-com:vml" xmlns:wp14="http://schemas.microsoft.com/office/word/2010/wordprocessingDrawing" xmlns:wp="http://schemas.openxmlformats.org/drawingml/2006/wordprocessingDrawing" xmlns:w10="urn:schemas-microsoft-com:office:word" xmlns:w="http://schemas.openxmlformats.org/wordprocessingml/2006/main" xmlns:w14="http://schemas.microsoft.com/office/word/2010/wordml" xmlns:w15="http://schemas.microsoft.com/office/word/2012/wordml" xmlns:w16cex="http://schemas.microsoft.com/office/word/2018/wordml/cex" xmlns:w16cid="http://schemas.microsoft.com/office/word/2016/wordml/cid" xmlns:w16="http://schemas.microsoft.com/office/word/2018/wordml" xmlns:w16sdtdh="http://schemas.microsoft.com/office/word/2020/wordml/sdtdatahash" xmlns:w16se="http://schemas.microsoft.com/office/word/2015/wordml/symex" xmlns:wpg="http://schemas.microsoft.com/office/word/2010/wordprocessingGroup" xmlns:wpi="http://schemas.microsoft.com/office/word/2010/wordprocessingInk" xmlns:wne="http://schemas.microsoft.com/office/word/2006/wordml" xmlns:wps="http://schemas.microsoft.com/office/word/2010/wordprocessingShape" mc:Ignorable="w14 w15 w16se w16cid w16 w16cex w16sdtdh wp14">
+<w:document xmlns:wpc="http://schemas.microsoft.com/office/word/2010/wordprocessingCanvas" xmlns:cx="http://schemas.microsoft.com/office/drawing/2014/chartex" xmlns:cx1="http://schemas.microsoft.com/office/drawing/2015/9/8/chartex" xmlns:cx2="http://schemas.microsoft.com/office/drawing/2015/10/21/chartex" xmlns:cx3="http://schemas.microsoft.com/office/drawing/2016/5/9/chartex" xmlns:cx4="http://schemas.microsoft.com/office/drawing/2016/5/10/chartex" xmlns:cx5="http://schemas.microsoft.com/office/drawing/2016/5/11/chartex" xmlns:cx6="http://schemas.microsoft.com/office/drawing/2016/5/12/chartex" xmlns:cx7="http://schemas.microsoft.com/office/drawing/2016/5/13/chartex" xmlns:cx8="http://schemas.microsoft.com/office/drawing/2016/5/14/chartex" xmlns:mc="http://schemas.openxmlformats.org/markup-compatibility/2006" xmlns:aink="http://schemas.microsoft.com/office/drawing/2016/ink" xmlns:am3d="http://schemas.microsoft.com/office/drawing/2017/model3d" xmlns:o="urn:schemas-microsoft-com:office:office" xmlns:oel="http://schemas.microsoft.com/office/2019/extlst" xmlns:r="http://schemas.openxmlformats.org/officeDocument/2006/relationships" xmlns:m="http://schemas.openxmlformats.org/officeDocument/2006/math" xmlns:v="urn:schemas-microsoft-com:vml" xmlns:wp14="http://schemas.microsoft.com/office/word/2010/wordprocessingDrawing" xmlns:wp="http://schemas.openxmlformats.org/drawingml/2006/wordprocessingDrawing" xmlns:w10="urn:schemas-microsoft-com:office:word" xmlns:w="http://schemas.openxmlformats.org/wordprocessingml/2006/main" xmlns:w14="http://schemas.microsoft.com/office/word/2010/wordml" xmlns:w15="http://schemas.microsoft.com/office/word/2012/wordml" xmlns:w16cex="http://schemas.microsoft.com/office/word/2018/wordml/cex" xmlns:w16cid="http://schemas.microsoft.com/office/word/2016/wordml/cid" xmlns:w16="http://schemas.microsoft.com/office/word/2018/wordml" xmlns:w16du="http://schemas.microsoft.com/office/word/2023/wordml/word16du" xmlns:w16sdtdh="http://schemas.microsoft.com/office/word/2020/wordml/sdtdatahash" xmlns:w16se="http://schemas.microsoft.com/office/word/2015/wordml/symex" xmlns:wpg="http://schemas.microsoft.com/office/word/2010/wordprocessingGroup" xmlns:wpi="http://schemas.microsoft.com/office/word/2010/wordprocessingInk" xmlns:wne="http://schemas.microsoft.com/office/word/2006/wordml" xmlns:wps="http://schemas.microsoft.com/office/word/2010/wordprocessingShape" mc:Ignorable="w14 w15 w16se w16cid w16 w16cex w16sdtdh w16du wp14">
   <w:body>
     <w:p>
       <w:pPr>
@@ -31,10 +31,10 @@
         <w:tblLook w:val="04A0" w:firstRow="1" w:lastRow="0" w:firstColumn="1" w:lastColumn="0" w:noHBand="0" w:noVBand="1"/>
       </w:tblPr>
       <w:tblGrid>
-        <w:gridCol w:w="2082"/>
-        <w:gridCol w:w="1846"/>
+        <w:gridCol w:w="2074"/>
+        <w:gridCol w:w="1838"/>
         <w:gridCol w:w="3280"/>
-        <w:gridCol w:w="2142"/>
+        <w:gridCol w:w="2158"/>
       </w:tblGrid>
       <w:tr>
         <w:tc>
@@ -125,25 +125,41 @@
           <w:tcPr>
             <w:tcW w:w="2397" w:type="dxa"/>
           </w:tcPr>
-          <w:p/>
+          <w:p>
+            <w:r>
+              <w:t>5/15/2024</w:t>
+            </w:r>
+          </w:p>
         </w:tc>
         <w:tc>
           <w:tcPr>
             <w:tcW w:w="2153" w:type="dxa"/>
           </w:tcPr>
-          <w:p/>
+          <w:p>
+            <w:r>
+              <w:t>1</w:t>
+            </w:r>
+          </w:p>
         </w:tc>
         <w:tc>
           <w:tcPr>
             <w:tcW w:w="2327" w:type="dxa"/>
           </w:tcPr>
-          <w:p/>
+          <w:p>
+            <w:r>
+              <w:t>Sebastian.Valencia@Incentrik.com</w:t>
+            </w:r>
+          </w:p>
         </w:tc>
         <w:tc>
           <w:tcPr>
             <w:tcW w:w="2473" w:type="dxa"/>
           </w:tcPr>
-          <w:p/>
+          <w:p>
+            <w:r>
+              <w:t>SQL Permissions Info</w:t>
+            </w:r>
+          </w:p>
         </w:tc>
       </w:tr>
       <w:tr>
@@ -1513,8 +1529,13 @@
         <w:pStyle w:val="Heading3"/>
       </w:pPr>
       <w:bookmarkStart w:id="4" w:name="_Toc161588120"/>
-      <w:r>
-        <w:t>appSettings Properties</w:t>
+      <w:proofErr w:type="spellStart"/>
+      <w:r>
+        <w:t>appSettings</w:t>
+      </w:r>
+      <w:proofErr w:type="spellEnd"/>
+      <w:r>
+        <w:t xml:space="preserve"> Properties</w:t>
       </w:r>
       <w:bookmarkEnd w:id="4"/>
     </w:p>
@@ -1556,9 +1577,11 @@
             <w:tcW w:w="4675" w:type="dxa"/>
           </w:tcPr>
           <w:p>
+            <w:proofErr w:type="spellStart"/>
             <w:r>
               <w:t>logfilepath</w:t>
             </w:r>
+            <w:proofErr w:type="spellEnd"/>
           </w:p>
         </w:tc>
         <w:tc>
@@ -1578,9 +1601,11 @@
             <w:tcW w:w="4675" w:type="dxa"/>
           </w:tcPr>
           <w:p>
+            <w:proofErr w:type="spellStart"/>
             <w:r>
               <w:t>servername</w:t>
             </w:r>
+            <w:proofErr w:type="spellEnd"/>
           </w:p>
         </w:tc>
         <w:tc>
@@ -1600,9 +1625,11 @@
             <w:tcW w:w="4675" w:type="dxa"/>
           </w:tcPr>
           <w:p>
+            <w:proofErr w:type="spellStart"/>
             <w:r>
               <w:t>databasename</w:t>
             </w:r>
+            <w:proofErr w:type="spellEnd"/>
           </w:p>
         </w:tc>
         <w:tc>
@@ -1667,8 +1694,13 @@
         <w:pStyle w:val="Heading3"/>
       </w:pPr>
       <w:bookmarkStart w:id="5" w:name="_Toc161588121"/>
-      <w:r>
-        <w:t>trendGroupsConfig Properties</w:t>
+      <w:proofErr w:type="spellStart"/>
+      <w:r>
+        <w:t>trendGroupsConfig</w:t>
+      </w:r>
+      <w:proofErr w:type="spellEnd"/>
+      <w:r>
+        <w:t xml:space="preserve"> Properties</w:t>
       </w:r>
       <w:bookmarkEnd w:id="5"/>
     </w:p>
@@ -1710,12 +1742,14 @@
             <w:tcW w:w="4675" w:type="dxa"/>
           </w:tcPr>
           <w:p>
+            <w:proofErr w:type="spellStart"/>
             <w:r>
               <w:t>trendGrou</w:t>
             </w:r>
             <w:r>
               <w:t>ps</w:t>
             </w:r>
+            <w:proofErr w:type="spellEnd"/>
           </w:p>
         </w:tc>
         <w:tc>
@@ -1735,9 +1769,11 @@
             <w:tcW w:w="4675" w:type="dxa"/>
           </w:tcPr>
           <w:p>
+            <w:proofErr w:type="spellStart"/>
             <w:r>
               <w:t>guid</w:t>
             </w:r>
+            <w:proofErr w:type="spellEnd"/>
           </w:p>
         </w:tc>
         <w:tc>
@@ -1801,9 +1837,11 @@
             <w:tcW w:w="4675" w:type="dxa"/>
           </w:tcPr>
           <w:p>
+            <w:proofErr w:type="spellStart"/>
             <w:r>
               <w:t>ismonitored</w:t>
             </w:r>
+            <w:proofErr w:type="spellEnd"/>
           </w:p>
         </w:tc>
         <w:tc>
@@ -1823,9 +1861,11 @@
             <w:tcW w:w="4675" w:type="dxa"/>
           </w:tcPr>
           <w:p>
+            <w:proofErr w:type="spellStart"/>
             <w:r>
               <w:t>lastrefreshtime</w:t>
             </w:r>
+            <w:proofErr w:type="spellEnd"/>
           </w:p>
         </w:tc>
         <w:tc>
@@ -1845,16 +1885,22 @@
             <w:tcW w:w="4675" w:type="dxa"/>
           </w:tcPr>
           <w:p>
+            <w:proofErr w:type="spellStart"/>
             <w:r>
               <w:t>scanrate</w:t>
             </w:r>
+            <w:proofErr w:type="spellEnd"/>
           </w:p>
         </w:tc>
         <w:tc>
           <w:tcPr>
             <w:tcW w:w="4675" w:type="dxa"/>
           </w:tcPr>
-          <w:p/>
+          <w:p>
+            <w:r>
+              <w:t>How often the service retrieves data</w:t>
+            </w:r>
+          </w:p>
         </w:tc>
       </w:tr>
       <w:tr>
@@ -1863,16 +1909,22 @@
             <w:tcW w:w="4675" w:type="dxa"/>
           </w:tcPr>
           <w:p>
+            <w:proofErr w:type="spellStart"/>
             <w:r>
               <w:t>pulldays</w:t>
             </w:r>
+            <w:proofErr w:type="spellEnd"/>
           </w:p>
         </w:tc>
         <w:tc>
           <w:tcPr>
             <w:tcW w:w="4675" w:type="dxa"/>
           </w:tcPr>
-          <w:p/>
+          <w:p>
+            <w:r>
+              <w:t>Time range of historical data pulled</w:t>
+            </w:r>
+          </w:p>
         </w:tc>
       </w:tr>
     </w:tbl>
@@ -1925,8 +1977,15 @@
         </w:numPr>
       </w:pPr>
       <w:r>
-        <w:t>Enter command: cd PathToRCSTransferServiceFolder</w:t>
-      </w:r>
+        <w:t xml:space="preserve">Enter command: cd </w:t>
+      </w:r>
+      <w:proofErr w:type="spellStart"/>
+      <w:proofErr w:type="gramStart"/>
+      <w:r>
+        <w:t>PathToRCSTransferServiceFolder</w:t>
+      </w:r>
+      <w:proofErr w:type="spellEnd"/>
+      <w:proofErr w:type="gramEnd"/>
     </w:p>
     <w:p>
       <w:pPr>
@@ -1937,8 +1996,21 @@
         </w:numPr>
       </w:pPr>
       <w:r>
-        <w:t>Enter command: IC.RCS.RCSService --install</w:t>
-      </w:r>
+        <w:t xml:space="preserve">Enter command: </w:t>
+      </w:r>
+      <w:proofErr w:type="spellStart"/>
+      <w:r>
+        <w:t>IC.RCS.RCSService</w:t>
+      </w:r>
+      <w:proofErr w:type="spellEnd"/>
+      <w:r>
+        <w:t xml:space="preserve"> --</w:t>
+      </w:r>
+      <w:proofErr w:type="gramStart"/>
+      <w:r>
+        <w:t>install</w:t>
+      </w:r>
+      <w:proofErr w:type="gramEnd"/>
     </w:p>
     <w:p>
       <w:pPr>
@@ -1949,8 +2021,23 @@
         </w:numPr>
       </w:pPr>
       <w:r>
-        <w:t>Enter command: sc start RCSTransferService</w:t>
-      </w:r>
+        <w:t xml:space="preserve">Enter command: </w:t>
+      </w:r>
+      <w:proofErr w:type="spellStart"/>
+      <w:r>
+        <w:t>sc</w:t>
+      </w:r>
+      <w:proofErr w:type="spellEnd"/>
+      <w:r>
+        <w:t xml:space="preserve"> start </w:t>
+      </w:r>
+      <w:proofErr w:type="spellStart"/>
+      <w:proofErr w:type="gramStart"/>
+      <w:r>
+        <w:t>RCSTransferService</w:t>
+      </w:r>
+      <w:proofErr w:type="spellEnd"/>
+      <w:proofErr w:type="gramEnd"/>
     </w:p>
     <w:p>
       <w:pPr>
@@ -1986,8 +2073,23 @@
         </w:numPr>
       </w:pPr>
       <w:r>
-        <w:t>Enter command: sc stop RCSTransferService</w:t>
-      </w:r>
+        <w:t xml:space="preserve">Enter command: </w:t>
+      </w:r>
+      <w:proofErr w:type="spellStart"/>
+      <w:r>
+        <w:t>sc</w:t>
+      </w:r>
+      <w:proofErr w:type="spellEnd"/>
+      <w:r>
+        <w:t xml:space="preserve"> stop </w:t>
+      </w:r>
+      <w:proofErr w:type="spellStart"/>
+      <w:proofErr w:type="gramStart"/>
+      <w:r>
+        <w:t>RCSTransferService</w:t>
+      </w:r>
+      <w:proofErr w:type="spellEnd"/>
+      <w:proofErr w:type="gramEnd"/>
     </w:p>
     <w:p>
       <w:pPr>
@@ -1998,8 +2100,15 @@
         </w:numPr>
       </w:pPr>
       <w:r>
-        <w:t>Enter command: cd PathToRCSTransferServiceFolder</w:t>
-      </w:r>
+        <w:t xml:space="preserve">Enter command: cd </w:t>
+      </w:r>
+      <w:proofErr w:type="spellStart"/>
+      <w:proofErr w:type="gramStart"/>
+      <w:r>
+        <w:t>PathToRCSTransferServiceFolder</w:t>
+      </w:r>
+      <w:proofErr w:type="spellEnd"/>
+      <w:proofErr w:type="gramEnd"/>
     </w:p>
     <w:p>
       <w:pPr>
@@ -2010,8 +2119,21 @@
         </w:numPr>
       </w:pPr>
       <w:r>
-        <w:t>Enter command: IC.RCS.RCSService --uninstall</w:t>
-      </w:r>
+        <w:t xml:space="preserve">Enter command: </w:t>
+      </w:r>
+      <w:proofErr w:type="spellStart"/>
+      <w:r>
+        <w:t>IC.RCS.RCSService</w:t>
+      </w:r>
+      <w:proofErr w:type="spellEnd"/>
+      <w:r>
+        <w:t xml:space="preserve"> --</w:t>
+      </w:r>
+      <w:proofErr w:type="gramStart"/>
+      <w:r>
+        <w:t>uninstall</w:t>
+      </w:r>
+      <w:proofErr w:type="gramEnd"/>
       <w:r>
         <w:tab/>
       </w:r>
@@ -2035,7 +2157,23 @@
         </w:numPr>
       </w:pPr>
       <w:r>
-        <w:t>Open "IC.RCS.RCSForm" exe file in the RCSTransferService folder by right clicking and running as administrator</w:t>
+        <w:t>Open "</w:t>
+      </w:r>
+      <w:proofErr w:type="spellStart"/>
+      <w:r>
+        <w:t>IC.RCS.RCSForm</w:t>
+      </w:r>
+      <w:proofErr w:type="spellEnd"/>
+      <w:r>
+        <w:t xml:space="preserve">" exe file in the </w:t>
+      </w:r>
+      <w:proofErr w:type="spellStart"/>
+      <w:r>
+        <w:t>RCSTransferService</w:t>
+      </w:r>
+      <w:proofErr w:type="spellEnd"/>
+      <w:r>
+        <w:t xml:space="preserve"> folder by right clicking and running as administrator</w:t>
       </w:r>
       <w:r>
         <w:t>.</w:t>
@@ -2108,7 +2246,23 @@
         </w:numPr>
       </w:pPr>
       <w:r>
-        <w:t>Open the "IC.RCS.RCSService" configuration file in the RCSTransferService folder</w:t>
+        <w:t>Open the "</w:t>
+      </w:r>
+      <w:proofErr w:type="spellStart"/>
+      <w:r>
+        <w:t>IC.RCS.RCSService</w:t>
+      </w:r>
+      <w:proofErr w:type="spellEnd"/>
+      <w:r>
+        <w:t xml:space="preserve">" configuration file in the </w:t>
+      </w:r>
+      <w:proofErr w:type="spellStart"/>
+      <w:r>
+        <w:t>RCSTransferService</w:t>
+      </w:r>
+      <w:proofErr w:type="spellEnd"/>
+      <w:r>
+        <w:t xml:space="preserve"> folder</w:t>
       </w:r>
       <w:r>
         <w:t>.</w:t>
@@ -2181,8 +2335,13 @@
         </w:numPr>
       </w:pPr>
       <w:r>
-        <w:t>Start/Stop the service</w:t>
-      </w:r>
+        <w:t xml:space="preserve">Start/Stop the </w:t>
+      </w:r>
+      <w:proofErr w:type="gramStart"/>
+      <w:r>
+        <w:t>service</w:t>
+      </w:r>
+      <w:proofErr w:type="gramEnd"/>
     </w:p>
     <w:p>
       <w:pPr>
@@ -2212,14 +2371,27 @@
         <w:pStyle w:val="ListParagraph"/>
         <w:numPr>
           <w:ilvl w:val="0"/>
-          <w:numId w:val="14"/>
+          <w:numId w:val="18"/>
         </w:numPr>
       </w:pPr>
       <w:r>
-        <w:t>Specify the SQL Server address, username, and password for SQL login credentials. The database is assumed to be named “ehtplus”, any deviations will require changes to the application</w:t>
-      </w:r>
-      <w:r>
-        <w:t>.</w:t>
+        <w:t xml:space="preserve">The service requires a SQL Login that has </w:t>
+      </w:r>
+      <w:proofErr w:type="spellStart"/>
+      <w:r>
+        <w:t>db_reader</w:t>
+      </w:r>
+      <w:proofErr w:type="spellEnd"/>
+      <w:r>
+        <w:t xml:space="preserve"> and </w:t>
+      </w:r>
+      <w:proofErr w:type="spellStart"/>
+      <w:r>
+        <w:t>db_writer</w:t>
+      </w:r>
+      <w:proofErr w:type="spellEnd"/>
+      <w:r>
+        <w:t xml:space="preserve"> roles, as well as execute permission on stored procedures in the database.</w:t>
       </w:r>
     </w:p>
     <w:p>
@@ -2231,6 +2403,22 @@
         </w:numPr>
       </w:pPr>
       <w:r>
+        <w:t>Specify the SQL Server address, username, and password for SQL login credentials. The database is assumed to be named “ehtplus”, any deviations will require changes to the application</w:t>
+      </w:r>
+      <w:r>
+        <w:t>.</w:t>
+      </w:r>
+    </w:p>
+    <w:p>
+      <w:pPr>
+        <w:pStyle w:val="ListParagraph"/>
+        <w:numPr>
+          <w:ilvl w:val="0"/>
+          <w:numId w:val="14"/>
+        </w:numPr>
+      </w:pPr>
+      <w:r>
+        <w:lastRenderedPageBreak/>
         <w:t>Check the SQL</w:t>
       </w:r>
       <w:r>
@@ -2245,7 +2433,6 @@
         <w:pStyle w:val="Heading4"/>
       </w:pPr>
       <w:r>
-        <w:lastRenderedPageBreak/>
         <w:t>Logging</w:t>
       </w:r>
     </w:p>
@@ -2374,8 +2561,13 @@
         </w:numPr>
       </w:pPr>
       <w:r>
-        <w:t>Service – messages related to the startup/shutdown of the Windows service</w:t>
-      </w:r>
+        <w:t xml:space="preserve">Service – messages related to the startup/shutdown of the Windows </w:t>
+      </w:r>
+      <w:proofErr w:type="gramStart"/>
+      <w:r>
+        <w:t>service</w:t>
+      </w:r>
+      <w:proofErr w:type="gramEnd"/>
     </w:p>
     <w:p>
       <w:pPr>
@@ -2395,8 +2587,13 @@
         <w:t xml:space="preserve"> </w:t>
       </w:r>
       <w:r>
-        <w:t>messages from the main transfer service functionality</w:t>
-      </w:r>
+        <w:t xml:space="preserve">messages from the main transfer service </w:t>
+      </w:r>
+      <w:proofErr w:type="gramStart"/>
+      <w:r>
+        <w:t>functionality</w:t>
+      </w:r>
+      <w:proofErr w:type="gramEnd"/>
     </w:p>
     <w:p>
       <w:pPr>
@@ -2410,8 +2607,13 @@
         <w:t xml:space="preserve">Form – messages from </w:t>
       </w:r>
       <w:r>
-        <w:t>the opened GUI</w:t>
-      </w:r>
+        <w:t xml:space="preserve">the opened </w:t>
+      </w:r>
+      <w:proofErr w:type="gramStart"/>
+      <w:r>
+        <w:t>GUI</w:t>
+      </w:r>
+      <w:proofErr w:type="gramEnd"/>
     </w:p>
     <w:p>
       <w:pPr>
@@ -2481,7 +2683,7 @@
 </file>
 
 <file path=word/endnotes.xml><?xml version="1.0" encoding="utf-8"?>
-<w:endnotes xmlns:wpc="http://schemas.microsoft.com/office/word/2010/wordprocessingCanvas" xmlns:cx="http://schemas.microsoft.com/office/drawing/2014/chartex" xmlns:cx1="http://schemas.microsoft.com/office/drawing/2015/9/8/chartex" xmlns:cx2="http://schemas.microsoft.com/office/drawing/2015/10/21/chartex" xmlns:cx3="http://schemas.microsoft.com/office/drawing/2016/5/9/chartex" xmlns:cx4="http://schemas.microsoft.com/office/drawing/2016/5/10/chartex" xmlns:cx5="http://schemas.microsoft.com/office/drawing/2016/5/11/chartex" xmlns:cx6="http://schemas.microsoft.com/office/drawing/2016/5/12/chartex" xmlns:cx7="http://schemas.microsoft.com/office/drawing/2016/5/13/chartex" xmlns:cx8="http://schemas.microsoft.com/office/drawing/2016/5/14/chartex" xmlns:mc="http://schemas.openxmlformats.org/markup-compatibility/2006" xmlns:aink="http://schemas.microsoft.com/office/drawing/2016/ink" xmlns:am3d="http://schemas.microsoft.com/office/drawing/2017/model3d" xmlns:o="urn:schemas-microsoft-com:office:office" xmlns:oel="http://schemas.microsoft.com/office/2019/extlst" xmlns:r="http://schemas.openxmlformats.org/officeDocument/2006/relationships" xmlns:m="http://schemas.openxmlformats.org/officeDocument/2006/math" xmlns:v="urn:schemas-microsoft-com:vml" xmlns:wp14="http://schemas.microsoft.com/office/word/2010/wordprocessingDrawing" xmlns:wp="http://schemas.openxmlformats.org/drawingml/2006/wordprocessingDrawing" xmlns:w10="urn:schemas-microsoft-com:office:word" xmlns:w="http://schemas.openxmlformats.org/wordprocessingml/2006/main" xmlns:w14="http://schemas.microsoft.com/office/word/2010/wordml" xmlns:w15="http://schemas.microsoft.com/office/word/2012/wordml" xmlns:w16cex="http://schemas.microsoft.com/office/word/2018/wordml/cex" xmlns:w16cid="http://schemas.microsoft.com/office/word/2016/wordml/cid" xmlns:w16="http://schemas.microsoft.com/office/word/2018/wordml" xmlns:w16sdtdh="http://schemas.microsoft.com/office/word/2020/wordml/sdtdatahash" xmlns:w16se="http://schemas.microsoft.com/office/word/2015/wordml/symex" xmlns:wpg="http://schemas.microsoft.com/office/word/2010/wordprocessingGroup" xmlns:wpi="http://schemas.microsoft.com/office/word/2010/wordprocessingInk" xmlns:wne="http://schemas.microsoft.com/office/word/2006/wordml" xmlns:wps="http://schemas.microsoft.com/office/word/2010/wordprocessingShape" mc:Ignorable="w14 w15 w16se w16cid w16 w16cex w16sdtdh wp14">
+<w:endnotes xmlns:wpc="http://schemas.microsoft.com/office/word/2010/wordprocessingCanvas" xmlns:cx="http://schemas.microsoft.com/office/drawing/2014/chartex" xmlns:cx1="http://schemas.microsoft.com/office/drawing/2015/9/8/chartex" xmlns:cx2="http://schemas.microsoft.com/office/drawing/2015/10/21/chartex" xmlns:cx3="http://schemas.microsoft.com/office/drawing/2016/5/9/chartex" xmlns:cx4="http://schemas.microsoft.com/office/drawing/2016/5/10/chartex" xmlns:cx5="http://schemas.microsoft.com/office/drawing/2016/5/11/chartex" xmlns:cx6="http://schemas.microsoft.com/office/drawing/2016/5/12/chartex" xmlns:cx7="http://schemas.microsoft.com/office/drawing/2016/5/13/chartex" xmlns:cx8="http://schemas.microsoft.com/office/drawing/2016/5/14/chartex" xmlns:mc="http://schemas.openxmlformats.org/markup-compatibility/2006" xmlns:aink="http://schemas.microsoft.com/office/drawing/2016/ink" xmlns:am3d="http://schemas.microsoft.com/office/drawing/2017/model3d" xmlns:o="urn:schemas-microsoft-com:office:office" xmlns:oel="http://schemas.microsoft.com/office/2019/extlst" xmlns:r="http://schemas.openxmlformats.org/officeDocument/2006/relationships" xmlns:m="http://schemas.openxmlformats.org/officeDocument/2006/math" xmlns:v="urn:schemas-microsoft-com:vml" xmlns:wp14="http://schemas.microsoft.com/office/word/2010/wordprocessingDrawing" xmlns:wp="http://schemas.openxmlformats.org/drawingml/2006/wordprocessingDrawing" xmlns:w10="urn:schemas-microsoft-com:office:word" xmlns:w="http://schemas.openxmlformats.org/wordprocessingml/2006/main" xmlns:w14="http://schemas.microsoft.com/office/word/2010/wordml" xmlns:w15="http://schemas.microsoft.com/office/word/2012/wordml" xmlns:w16cex="http://schemas.microsoft.com/office/word/2018/wordml/cex" xmlns:w16cid="http://schemas.microsoft.com/office/word/2016/wordml/cid" xmlns:w16="http://schemas.microsoft.com/office/word/2018/wordml" xmlns:w16du="http://schemas.microsoft.com/office/word/2023/wordml/word16du" xmlns:w16sdtdh="http://schemas.microsoft.com/office/word/2020/wordml/sdtdatahash" xmlns:w16se="http://schemas.microsoft.com/office/word/2015/wordml/symex" xmlns:wpg="http://schemas.microsoft.com/office/word/2010/wordprocessingGroup" xmlns:wpi="http://schemas.microsoft.com/office/word/2010/wordprocessingInk" xmlns:wne="http://schemas.microsoft.com/office/word/2006/wordml" xmlns:wps="http://schemas.microsoft.com/office/word/2010/wordprocessingShape" mc:Ignorable="w14 w15 w16se w16cid w16 w16cex w16sdtdh w16du wp14">
   <w:endnote w:type="separator" w:id="-1">
     <w:p>
       <w:pPr>
@@ -2506,7 +2708,7 @@
 </file>
 
 <file path=word/footnotes.xml><?xml version="1.0" encoding="utf-8"?>
-<w:footnotes xmlns:wpc="http://schemas.microsoft.com/office/word/2010/wordprocessingCanvas" xmlns:cx="http://schemas.microsoft.com/office/drawing/2014/chartex" xmlns:cx1="http://schemas.microsoft.com/office/drawing/2015/9/8/chartex" xmlns:cx2="http://schemas.microsoft.com/office/drawing/2015/10/21/chartex" xmlns:cx3="http://schemas.microsoft.com/office/drawing/2016/5/9/chartex" xmlns:cx4="http://schemas.microsoft.com/office/drawing/2016/5/10/chartex" xmlns:cx5="http://schemas.microsoft.com/office/drawing/2016/5/11/chartex" xmlns:cx6="http://schemas.microsoft.com/office/drawing/2016/5/12/chartex" xmlns:cx7="http://schemas.microsoft.com/office/drawing/2016/5/13/chartex" xmlns:cx8="http://schemas.microsoft.com/office/drawing/2016/5/14/chartex" xmlns:mc="http://schemas.openxmlformats.org/markup-compatibility/2006" xmlns:aink="http://schemas.microsoft.com/office/drawing/2016/ink" xmlns:am3d="http://schemas.microsoft.com/office/drawing/2017/model3d" xmlns:o="urn:schemas-microsoft-com:office:office" xmlns:oel="http://schemas.microsoft.com/office/2019/extlst" xmlns:r="http://schemas.openxmlformats.org/officeDocument/2006/relationships" xmlns:m="http://schemas.openxmlformats.org/officeDocument/2006/math" xmlns:v="urn:schemas-microsoft-com:vml" xmlns:wp14="http://schemas.microsoft.com/office/word/2010/wordprocessingDrawing" xmlns:wp="http://schemas.openxmlformats.org/drawingml/2006/wordprocessingDrawing" xmlns:w10="urn:schemas-microsoft-com:office:word" xmlns:w="http://schemas.openxmlformats.org/wordprocessingml/2006/main" xmlns:w14="http://schemas.microsoft.com/office/word/2010/wordml" xmlns:w15="http://schemas.microsoft.com/office/word/2012/wordml" xmlns:w16cex="http://schemas.microsoft.com/office/word/2018/wordml/cex" xmlns:w16cid="http://schemas.microsoft.com/office/word/2016/wordml/cid" xmlns:w16="http://schemas.microsoft.com/office/word/2018/wordml" xmlns:w16sdtdh="http://schemas.microsoft.com/office/word/2020/wordml/sdtdatahash" xmlns:w16se="http://schemas.microsoft.com/office/word/2015/wordml/symex" xmlns:wpg="http://schemas.microsoft.com/office/word/2010/wordprocessingGroup" xmlns:wpi="http://schemas.microsoft.com/office/word/2010/wordprocessingInk" xmlns:wne="http://schemas.microsoft.com/office/word/2006/wordml" xmlns:wps="http://schemas.microsoft.com/office/word/2010/wordprocessingShape" mc:Ignorable="w14 w15 w16se w16cid w16 w16cex w16sdtdh wp14">
+<w:footnotes xmlns:wpc="http://schemas.microsoft.com/office/word/2010/wordprocessingCanvas" xmlns:cx="http://schemas.microsoft.com/office/drawing/2014/chartex" xmlns:cx1="http://schemas.microsoft.com/office/drawing/2015/9/8/chartex" xmlns:cx2="http://schemas.microsoft.com/office/drawing/2015/10/21/chartex" xmlns:cx3="http://schemas.microsoft.com/office/drawing/2016/5/9/chartex" xmlns:cx4="http://schemas.microsoft.com/office/drawing/2016/5/10/chartex" xmlns:cx5="http://schemas.microsoft.com/office/drawing/2016/5/11/chartex" xmlns:cx6="http://schemas.microsoft.com/office/drawing/2016/5/12/chartex" xmlns:cx7="http://schemas.microsoft.com/office/drawing/2016/5/13/chartex" xmlns:cx8="http://schemas.microsoft.com/office/drawing/2016/5/14/chartex" xmlns:mc="http://schemas.openxmlformats.org/markup-compatibility/2006" xmlns:aink="http://schemas.microsoft.com/office/drawing/2016/ink" xmlns:am3d="http://schemas.microsoft.com/office/drawing/2017/model3d" xmlns:o="urn:schemas-microsoft-com:office:office" xmlns:oel="http://schemas.microsoft.com/office/2019/extlst" xmlns:r="http://schemas.openxmlformats.org/officeDocument/2006/relationships" xmlns:m="http://schemas.openxmlformats.org/officeDocument/2006/math" xmlns:v="urn:schemas-microsoft-com:vml" xmlns:wp14="http://schemas.microsoft.com/office/word/2010/wordprocessingDrawing" xmlns:wp="http://schemas.openxmlformats.org/drawingml/2006/wordprocessingDrawing" xmlns:w10="urn:schemas-microsoft-com:office:word" xmlns:w="http://schemas.openxmlformats.org/wordprocessingml/2006/main" xmlns:w14="http://schemas.microsoft.com/office/word/2010/wordml" xmlns:w15="http://schemas.microsoft.com/office/word/2012/wordml" xmlns:w16cex="http://schemas.microsoft.com/office/word/2018/wordml/cex" xmlns:w16cid="http://schemas.microsoft.com/office/word/2016/wordml/cid" xmlns:w16="http://schemas.microsoft.com/office/word/2018/wordml" xmlns:w16du="http://schemas.microsoft.com/office/word/2023/wordml/word16du" xmlns:w16sdtdh="http://schemas.microsoft.com/office/word/2020/wordml/sdtdatahash" xmlns:w16se="http://schemas.microsoft.com/office/word/2015/wordml/symex" xmlns:wpg="http://schemas.microsoft.com/office/word/2010/wordprocessingGroup" xmlns:wpi="http://schemas.microsoft.com/office/word/2010/wordprocessingInk" xmlns:wne="http://schemas.microsoft.com/office/word/2006/wordml" xmlns:wps="http://schemas.microsoft.com/office/word/2010/wordprocessingShape" mc:Ignorable="w14 w15 w16se w16cid w16 w16cex w16sdtdh w16du wp14">
   <w:footnote w:type="separator" w:id="-1">
     <w:p>
       <w:pPr>
@@ -2531,7 +2733,7 @@
 </file>
 
 <file path=word/header1.xml><?xml version="1.0" encoding="utf-8"?>
-<w:hdr xmlns:wpc="http://schemas.microsoft.com/office/word/2010/wordprocessingCanvas" xmlns:cx="http://schemas.microsoft.com/office/drawing/2014/chartex" xmlns:cx1="http://schemas.microsoft.com/office/drawing/2015/9/8/chartex" xmlns:cx2="http://schemas.microsoft.com/office/drawing/2015/10/21/chartex" xmlns:cx3="http://schemas.microsoft.com/office/drawing/2016/5/9/chartex" xmlns:cx4="http://schemas.microsoft.com/office/drawing/2016/5/10/chartex" xmlns:cx5="http://schemas.microsoft.com/office/drawing/2016/5/11/chartex" xmlns:cx6="http://schemas.microsoft.com/office/drawing/2016/5/12/chartex" xmlns:cx7="http://schemas.microsoft.com/office/drawing/2016/5/13/chartex" xmlns:cx8="http://schemas.microsoft.com/office/drawing/2016/5/14/chartex" xmlns:mc="http://schemas.openxmlformats.org/markup-compatibility/2006" xmlns:aink="http://schemas.microsoft.com/office/drawing/2016/ink" xmlns:am3d="http://schemas.microsoft.com/office/drawing/2017/model3d" xmlns:o="urn:schemas-microsoft-com:office:office" xmlns:oel="http://schemas.microsoft.com/office/2019/extlst" xmlns:r="http://schemas.openxmlformats.org/officeDocument/2006/relationships" xmlns:m="http://schemas.openxmlformats.org/officeDocument/2006/math" xmlns:v="urn:schemas-microsoft-com:vml" xmlns:wp14="http://schemas.microsoft.com/office/word/2010/wordprocessingDrawing" xmlns:wp="http://schemas.openxmlformats.org/drawingml/2006/wordprocessingDrawing" xmlns:w10="urn:schemas-microsoft-com:office:word" xmlns:w="http://schemas.openxmlformats.org/wordprocessingml/2006/main" xmlns:w14="http://schemas.microsoft.com/office/word/2010/wordml" xmlns:w15="http://schemas.microsoft.com/office/word/2012/wordml" xmlns:w16cex="http://schemas.microsoft.com/office/word/2018/wordml/cex" xmlns:w16cid="http://schemas.microsoft.com/office/word/2016/wordml/cid" xmlns:w16="http://schemas.microsoft.com/office/word/2018/wordml" xmlns:w16sdtdh="http://schemas.microsoft.com/office/word/2020/wordml/sdtdatahash" xmlns:w16se="http://schemas.microsoft.com/office/word/2015/wordml/symex" xmlns:wpg="http://schemas.microsoft.com/office/word/2010/wordprocessingGroup" xmlns:wpi="http://schemas.microsoft.com/office/word/2010/wordprocessingInk" xmlns:wne="http://schemas.microsoft.com/office/word/2006/wordml" xmlns:wps="http://schemas.microsoft.com/office/word/2010/wordprocessingShape" mc:Ignorable="w14 w15 w16se w16cid w16 w16cex w16sdtdh wp14">
+<w:hdr xmlns:wpc="http://schemas.microsoft.com/office/word/2010/wordprocessingCanvas" xmlns:cx="http://schemas.microsoft.com/office/drawing/2014/chartex" xmlns:cx1="http://schemas.microsoft.com/office/drawing/2015/9/8/chartex" xmlns:cx2="http://schemas.microsoft.com/office/drawing/2015/10/21/chartex" xmlns:cx3="http://schemas.microsoft.com/office/drawing/2016/5/9/chartex" xmlns:cx4="http://schemas.microsoft.com/office/drawing/2016/5/10/chartex" xmlns:cx5="http://schemas.microsoft.com/office/drawing/2016/5/11/chartex" xmlns:cx6="http://schemas.microsoft.com/office/drawing/2016/5/12/chartex" xmlns:cx7="http://schemas.microsoft.com/office/drawing/2016/5/13/chartex" xmlns:cx8="http://schemas.microsoft.com/office/drawing/2016/5/14/chartex" xmlns:mc="http://schemas.openxmlformats.org/markup-compatibility/2006" xmlns:aink="http://schemas.microsoft.com/office/drawing/2016/ink" xmlns:am3d="http://schemas.microsoft.com/office/drawing/2017/model3d" xmlns:o="urn:schemas-microsoft-com:office:office" xmlns:oel="http://schemas.microsoft.com/office/2019/extlst" xmlns:r="http://schemas.openxmlformats.org/officeDocument/2006/relationships" xmlns:m="http://schemas.openxmlformats.org/officeDocument/2006/math" xmlns:v="urn:schemas-microsoft-com:vml" xmlns:wp14="http://schemas.microsoft.com/office/word/2010/wordprocessingDrawing" xmlns:wp="http://schemas.openxmlformats.org/drawingml/2006/wordprocessingDrawing" xmlns:w10="urn:schemas-microsoft-com:office:word" xmlns:w="http://schemas.openxmlformats.org/wordprocessingml/2006/main" xmlns:w14="http://schemas.microsoft.com/office/word/2010/wordml" xmlns:w15="http://schemas.microsoft.com/office/word/2012/wordml" xmlns:w16cex="http://schemas.microsoft.com/office/word/2018/wordml/cex" xmlns:w16cid="http://schemas.microsoft.com/office/word/2016/wordml/cid" xmlns:w16="http://schemas.microsoft.com/office/word/2018/wordml" xmlns:w16du="http://schemas.microsoft.com/office/word/2023/wordml/word16du" xmlns:w16sdtdh="http://schemas.microsoft.com/office/word/2020/wordml/sdtdatahash" xmlns:w16se="http://schemas.microsoft.com/office/word/2015/wordml/symex" xmlns:wpg="http://schemas.microsoft.com/office/word/2010/wordprocessingGroup" xmlns:wpi="http://schemas.microsoft.com/office/word/2010/wordprocessingInk" xmlns:wne="http://schemas.microsoft.com/office/word/2006/wordml" xmlns:wps="http://schemas.microsoft.com/office/word/2010/wordprocessingShape" mc:Ignorable="w14 w15 w16se w16cid w16 w16cex w16sdtdh w16du wp14">
   <w:sdt>
     <w:sdtPr>
       <w:id w:val="-790738720"/>
@@ -2584,8 +2786,121 @@
 </file>
 
 <file path=word/numbering.xml><?xml version="1.0" encoding="utf-8"?>
-<w:numbering xmlns:wpc="http://schemas.microsoft.com/office/word/2010/wordprocessingCanvas" xmlns:cx="http://schemas.microsoft.com/office/drawing/2014/chartex" xmlns:cx1="http://schemas.microsoft.com/office/drawing/2015/9/8/chartex" xmlns:cx2="http://schemas.microsoft.com/office/drawing/2015/10/21/chartex" xmlns:cx3="http://schemas.microsoft.com/office/drawing/2016/5/9/chartex" xmlns:cx4="http://schemas.microsoft.com/office/drawing/2016/5/10/chartex" xmlns:cx5="http://schemas.microsoft.com/office/drawing/2016/5/11/chartex" xmlns:cx6="http://schemas.microsoft.com/office/drawing/2016/5/12/chartex" xmlns:cx7="http://schemas.microsoft.com/office/drawing/2016/5/13/chartex" xmlns:cx8="http://schemas.microsoft.com/office/drawing/2016/5/14/chartex" xmlns:mc="http://schemas.openxmlformats.org/markup-compatibility/2006" xmlns:aink="http://schemas.microsoft.com/office/drawing/2016/ink" xmlns:am3d="http://schemas.microsoft.com/office/drawing/2017/model3d" xmlns:o="urn:schemas-microsoft-com:office:office" xmlns:oel="http://schemas.microsoft.com/office/2019/extlst" xmlns:r="http://schemas.openxmlformats.org/officeDocument/2006/relationships" xmlns:m="http://schemas.openxmlformats.org/officeDocument/2006/math" xmlns:v="urn:schemas-microsoft-com:vml" xmlns:wp14="http://schemas.microsoft.com/office/word/2010/wordprocessingDrawing" xmlns:wp="http://schemas.openxmlformats.org/drawingml/2006/wordprocessingDrawing" xmlns:w10="urn:schemas-microsoft-com:office:word" xmlns:w="http://schemas.openxmlformats.org/wordprocessingml/2006/main" xmlns:w14="http://schemas.microsoft.com/office/word/2010/wordml" xmlns:w15="http://schemas.microsoft.com/office/word/2012/wordml" xmlns:w16cex="http://schemas.microsoft.com/office/word/2018/wordml/cex" xmlns:w16cid="http://schemas.microsoft.com/office/word/2016/wordml/cid" xmlns:w16="http://schemas.microsoft.com/office/word/2018/wordml" xmlns:w16sdtdh="http://schemas.microsoft.com/office/word/2020/wordml/sdtdatahash" xmlns:w16se="http://schemas.microsoft.com/office/word/2015/wordml/symex" xmlns:wpg="http://schemas.microsoft.com/office/word/2010/wordprocessingGroup" xmlns:wpi="http://schemas.microsoft.com/office/word/2010/wordprocessingInk" xmlns:wne="http://schemas.microsoft.com/office/word/2006/wordml" xmlns:wps="http://schemas.microsoft.com/office/word/2010/wordprocessingShape" mc:Ignorable="w14 w15 w16se w16cid w16 w16cex w16sdtdh wp14">
+<w:numbering xmlns:wpc="http://schemas.microsoft.com/office/word/2010/wordprocessingCanvas" xmlns:cx="http://schemas.microsoft.com/office/drawing/2014/chartex" xmlns:cx1="http://schemas.microsoft.com/office/drawing/2015/9/8/chartex" xmlns:cx2="http://schemas.microsoft.com/office/drawing/2015/10/21/chartex" xmlns:cx3="http://schemas.microsoft.com/office/drawing/2016/5/9/chartex" xmlns:cx4="http://schemas.microsoft.com/office/drawing/2016/5/10/chartex" xmlns:cx5="http://schemas.microsoft.com/office/drawing/2016/5/11/chartex" xmlns:cx6="http://schemas.microsoft.com/office/drawing/2016/5/12/chartex" xmlns:cx7="http://schemas.microsoft.com/office/drawing/2016/5/13/chartex" xmlns:cx8="http://schemas.microsoft.com/office/drawing/2016/5/14/chartex" xmlns:mc="http://schemas.openxmlformats.org/markup-compatibility/2006" xmlns:aink="http://schemas.microsoft.com/office/drawing/2016/ink" xmlns:am3d="http://schemas.microsoft.com/office/drawing/2017/model3d" xmlns:o="urn:schemas-microsoft-com:office:office" xmlns:oel="http://schemas.microsoft.com/office/2019/extlst" xmlns:r="http://schemas.openxmlformats.org/officeDocument/2006/relationships" xmlns:m="http://schemas.openxmlformats.org/officeDocument/2006/math" xmlns:v="urn:schemas-microsoft-com:vml" xmlns:wp14="http://schemas.microsoft.com/office/word/2010/wordprocessingDrawing" xmlns:wp="http://schemas.openxmlformats.org/drawingml/2006/wordprocessingDrawing" xmlns:w10="urn:schemas-microsoft-com:office:word" xmlns:w="http://schemas.openxmlformats.org/wordprocessingml/2006/main" xmlns:w14="http://schemas.microsoft.com/office/word/2010/wordml" xmlns:w15="http://schemas.microsoft.com/office/word/2012/wordml" xmlns:w16cex="http://schemas.microsoft.com/office/word/2018/wordml/cex" xmlns:w16cid="http://schemas.microsoft.com/office/word/2016/wordml/cid" xmlns:w16="http://schemas.microsoft.com/office/word/2018/wordml" xmlns:w16du="http://schemas.microsoft.com/office/word/2023/wordml/word16du" xmlns:w16sdtdh="http://schemas.microsoft.com/office/word/2020/wordml/sdtdatahash" xmlns:w16se="http://schemas.microsoft.com/office/word/2015/wordml/symex" xmlns:wpg="http://schemas.microsoft.com/office/word/2010/wordprocessingGroup" xmlns:wpi="http://schemas.microsoft.com/office/word/2010/wordprocessingInk" xmlns:wne="http://schemas.microsoft.com/office/word/2006/wordml" xmlns:wps="http://schemas.microsoft.com/office/word/2010/wordprocessingShape" mc:Ignorable="w14 w15 w16se w16cid w16 w16cex w16sdtdh w16du wp14">
   <w:abstractNum w:abstractNumId="0" w15:restartNumberingAfterBreak="0">
+    <w:nsid w:val="05E00B4D"/>
+    <w:multiLevelType w:val="hybridMultilevel"/>
+    <w:tmpl w:val="5B9004A4"/>
+    <w:lvl w:ilvl="0" w:tplc="04090001">
+      <w:start w:val="1"/>
+      <w:numFmt w:val="bullet"/>
+      <w:lvlText w:val=""/>
+      <w:lvlJc w:val="left"/>
+      <w:pPr>
+        <w:ind w:left="1440" w:hanging="360"/>
+      </w:pPr>
+      <w:rPr>
+        <w:rFonts w:ascii="Symbol" w:hAnsi="Symbol" w:hint="default"/>
+      </w:rPr>
+    </w:lvl>
+    <w:lvl w:ilvl="1" w:tplc="04090003" w:tentative="1">
+      <w:start w:val="1"/>
+      <w:numFmt w:val="bullet"/>
+      <w:lvlText w:val="o"/>
+      <w:lvlJc w:val="left"/>
+      <w:pPr>
+        <w:ind w:left="2160" w:hanging="360"/>
+      </w:pPr>
+      <w:rPr>
+        <w:rFonts w:ascii="Courier New" w:hAnsi="Courier New" w:cs="Courier New" w:hint="default"/>
+      </w:rPr>
+    </w:lvl>
+    <w:lvl w:ilvl="2" w:tplc="04090005" w:tentative="1">
+      <w:start w:val="1"/>
+      <w:numFmt w:val="bullet"/>
+      <w:lvlText w:val=""/>
+      <w:lvlJc w:val="left"/>
+      <w:pPr>
+        <w:ind w:left="2880" w:hanging="360"/>
+      </w:pPr>
+      <w:rPr>
+        <w:rFonts w:ascii="Wingdings" w:hAnsi="Wingdings" w:hint="default"/>
+      </w:rPr>
+    </w:lvl>
+    <w:lvl w:ilvl="3" w:tplc="04090001" w:tentative="1">
+      <w:start w:val="1"/>
+      <w:numFmt w:val="bullet"/>
+      <w:lvlText w:val=""/>
+      <w:lvlJc w:val="left"/>
+      <w:pPr>
+        <w:ind w:left="3600" w:hanging="360"/>
+      </w:pPr>
+      <w:rPr>
+        <w:rFonts w:ascii="Symbol" w:hAnsi="Symbol" w:hint="default"/>
+      </w:rPr>
+    </w:lvl>
+    <w:lvl w:ilvl="4" w:tplc="04090003" w:tentative="1">
+      <w:start w:val="1"/>
+      <w:numFmt w:val="bullet"/>
+      <w:lvlText w:val="o"/>
+      <w:lvlJc w:val="left"/>
+      <w:pPr>
+        <w:ind w:left="4320" w:hanging="360"/>
+      </w:pPr>
+      <w:rPr>
+        <w:rFonts w:ascii="Courier New" w:hAnsi="Courier New" w:cs="Courier New" w:hint="default"/>
+      </w:rPr>
+    </w:lvl>
+    <w:lvl w:ilvl="5" w:tplc="04090005" w:tentative="1">
+      <w:start w:val="1"/>
+      <w:numFmt w:val="bullet"/>
+      <w:lvlText w:val=""/>
+      <w:lvlJc w:val="left"/>
+      <w:pPr>
+        <w:ind w:left="5040" w:hanging="360"/>
+      </w:pPr>
+      <w:rPr>
+        <w:rFonts w:ascii="Wingdings" w:hAnsi="Wingdings" w:hint="default"/>
+      </w:rPr>
+    </w:lvl>
+    <w:lvl w:ilvl="6" w:tplc="04090001" w:tentative="1">
+      <w:start w:val="1"/>
+      <w:numFmt w:val="bullet"/>
+      <w:lvlText w:val=""/>
+      <w:lvlJc w:val="left"/>
+      <w:pPr>
+        <w:ind w:left="5760" w:hanging="360"/>
+      </w:pPr>
+      <w:rPr>
+        <w:rFonts w:ascii="Symbol" w:hAnsi="Symbol" w:hint="default"/>
+      </w:rPr>
+    </w:lvl>
+    <w:lvl w:ilvl="7" w:tplc="04090003" w:tentative="1">
+      <w:start w:val="1"/>
+      <w:numFmt w:val="bullet"/>
+      <w:lvlText w:val="o"/>
+      <w:lvlJc w:val="left"/>
+      <w:pPr>
+        <w:ind w:left="6480" w:hanging="360"/>
+      </w:pPr>
+      <w:rPr>
+        <w:rFonts w:ascii="Courier New" w:hAnsi="Courier New" w:cs="Courier New" w:hint="default"/>
+      </w:rPr>
+    </w:lvl>
+    <w:lvl w:ilvl="8" w:tplc="04090005" w:tentative="1">
+      <w:start w:val="1"/>
+      <w:numFmt w:val="bullet"/>
+      <w:lvlText w:val=""/>
+      <w:lvlJc w:val="left"/>
+      <w:pPr>
+        <w:ind w:left="7200" w:hanging="360"/>
+      </w:pPr>
+      <w:rPr>
+        <w:rFonts w:ascii="Wingdings" w:hAnsi="Wingdings" w:hint="default"/>
+      </w:rPr>
+    </w:lvl>
+  </w:abstractNum>
+  <w:abstractNum w:abstractNumId="1" w15:restartNumberingAfterBreak="0">
     <w:nsid w:val="139870BA"/>
     <w:multiLevelType w:val="hybridMultilevel"/>
     <w:tmpl w:val="B92EA31E"/>
@@ -2671,7 +2986,7 @@
       </w:pPr>
     </w:lvl>
   </w:abstractNum>
-  <w:abstractNum w:abstractNumId="1" w15:restartNumberingAfterBreak="0">
+  <w:abstractNum w:abstractNumId="2" w15:restartNumberingAfterBreak="0">
     <w:nsid w:val="206453CB"/>
     <w:multiLevelType w:val="hybridMultilevel"/>
     <w:tmpl w:val="79E25098"/>
@@ -2760,7 +3075,7 @@
       </w:pPr>
     </w:lvl>
   </w:abstractNum>
-  <w:abstractNum w:abstractNumId="2" w15:restartNumberingAfterBreak="0">
+  <w:abstractNum w:abstractNumId="3" w15:restartNumberingAfterBreak="0">
     <w:nsid w:val="326E5E62"/>
     <w:multiLevelType w:val="hybridMultilevel"/>
     <w:tmpl w:val="1D36E0CC"/>
@@ -2846,7 +3161,7 @@
       </w:pPr>
     </w:lvl>
   </w:abstractNum>
-  <w:abstractNum w:abstractNumId="3" w15:restartNumberingAfterBreak="0">
+  <w:abstractNum w:abstractNumId="4" w15:restartNumberingAfterBreak="0">
     <w:nsid w:val="3B3A6722"/>
     <w:multiLevelType w:val="hybridMultilevel"/>
     <w:tmpl w:val="D132199C"/>
@@ -2959,7 +3274,7 @@
       </w:rPr>
     </w:lvl>
   </w:abstractNum>
-  <w:abstractNum w:abstractNumId="4" w15:restartNumberingAfterBreak="0">
+  <w:abstractNum w:abstractNumId="5" w15:restartNumberingAfterBreak="0">
     <w:nsid w:val="3CAC53F9"/>
     <w:multiLevelType w:val="hybridMultilevel"/>
     <w:tmpl w:val="6A9C5290"/>
@@ -3045,7 +3360,7 @@
       </w:pPr>
     </w:lvl>
   </w:abstractNum>
-  <w:abstractNum w:abstractNumId="5" w15:restartNumberingAfterBreak="0">
+  <w:abstractNum w:abstractNumId="6" w15:restartNumberingAfterBreak="0">
     <w:nsid w:val="52C93FFA"/>
     <w:multiLevelType w:val="hybridMultilevel"/>
     <w:tmpl w:val="5A782FC8"/>
@@ -3134,7 +3449,7 @@
       </w:pPr>
     </w:lvl>
   </w:abstractNum>
-  <w:abstractNum w:abstractNumId="6" w15:restartNumberingAfterBreak="0">
+  <w:abstractNum w:abstractNumId="7" w15:restartNumberingAfterBreak="0">
     <w:nsid w:val="57743EE5"/>
     <w:multiLevelType w:val="hybridMultilevel"/>
     <w:tmpl w:val="130AEBAA"/>
@@ -3220,7 +3535,7 @@
       </w:pPr>
     </w:lvl>
   </w:abstractNum>
-  <w:abstractNum w:abstractNumId="7" w15:restartNumberingAfterBreak="0">
+  <w:abstractNum w:abstractNumId="8" w15:restartNumberingAfterBreak="0">
     <w:nsid w:val="5A955FC4"/>
     <w:multiLevelType w:val="hybridMultilevel"/>
     <w:tmpl w:val="F1CE09A6"/>
@@ -3309,7 +3624,7 @@
       </w:pPr>
     </w:lvl>
   </w:abstractNum>
-  <w:abstractNum w:abstractNumId="8" w15:restartNumberingAfterBreak="0">
+  <w:abstractNum w:abstractNumId="9" w15:restartNumberingAfterBreak="0">
     <w:nsid w:val="5B1F7FD5"/>
     <w:multiLevelType w:val="hybridMultilevel"/>
     <w:tmpl w:val="24DA2382"/>
@@ -3398,7 +3713,7 @@
       </w:pPr>
     </w:lvl>
   </w:abstractNum>
-  <w:abstractNum w:abstractNumId="9" w15:restartNumberingAfterBreak="0">
+  <w:abstractNum w:abstractNumId="10" w15:restartNumberingAfterBreak="0">
     <w:nsid w:val="62983096"/>
     <w:multiLevelType w:val="hybridMultilevel"/>
     <w:tmpl w:val="6F3E195E"/>
@@ -3487,7 +3802,7 @@
       </w:pPr>
     </w:lvl>
   </w:abstractNum>
-  <w:abstractNum w:abstractNumId="10" w15:restartNumberingAfterBreak="0">
+  <w:abstractNum w:abstractNumId="11" w15:restartNumberingAfterBreak="0">
     <w:nsid w:val="6E3C4E08"/>
     <w:multiLevelType w:val="hybridMultilevel"/>
     <w:tmpl w:val="624ED558"/>
@@ -3576,7 +3891,7 @@
       </w:pPr>
     </w:lvl>
   </w:abstractNum>
-  <w:abstractNum w:abstractNumId="11" w15:restartNumberingAfterBreak="0">
+  <w:abstractNum w:abstractNumId="12" w15:restartNumberingAfterBreak="0">
     <w:nsid w:val="706055DE"/>
     <w:multiLevelType w:val="hybridMultilevel"/>
     <w:tmpl w:val="E708B5CA"/>
@@ -3662,7 +3977,7 @@
       </w:pPr>
     </w:lvl>
   </w:abstractNum>
-  <w:abstractNum w:abstractNumId="12" w15:restartNumberingAfterBreak="0">
+  <w:abstractNum w:abstractNumId="13" w15:restartNumberingAfterBreak="0">
     <w:nsid w:val="77526035"/>
     <w:multiLevelType w:val="hybridMultilevel"/>
     <w:tmpl w:val="4530A624"/>
@@ -3775,7 +4090,7 @@
       </w:rPr>
     </w:lvl>
   </w:abstractNum>
-  <w:abstractNum w:abstractNumId="13" w15:restartNumberingAfterBreak="0">
+  <w:abstractNum w:abstractNumId="14" w15:restartNumberingAfterBreak="0">
     <w:nsid w:val="7B083349"/>
     <w:multiLevelType w:val="hybridMultilevel"/>
     <w:tmpl w:val="519AE4B8"/>
@@ -3888,7 +4203,7 @@
       </w:rPr>
     </w:lvl>
   </w:abstractNum>
-  <w:abstractNum w:abstractNumId="14" w15:restartNumberingAfterBreak="0">
+  <w:abstractNum w:abstractNumId="15" w15:restartNumberingAfterBreak="0">
     <w:nsid w:val="7C2B4BCC"/>
     <w:multiLevelType w:val="hybridMultilevel"/>
     <w:tmpl w:val="1B168D46"/>
@@ -3974,7 +4289,7 @@
       </w:pPr>
     </w:lvl>
   </w:abstractNum>
-  <w:abstractNum w:abstractNumId="15" w15:restartNumberingAfterBreak="0">
+  <w:abstractNum w:abstractNumId="16" w15:restartNumberingAfterBreak="0">
     <w:nsid w:val="7D34116E"/>
     <w:multiLevelType w:val="hybridMultilevel"/>
     <w:tmpl w:val="8C5ADA8E"/>
@@ -4087,59 +4402,178 @@
       </w:rPr>
     </w:lvl>
   </w:abstractNum>
+  <w:abstractNum w:abstractNumId="17" w15:restartNumberingAfterBreak="0">
+    <w:nsid w:val="7E555489"/>
+    <w:multiLevelType w:val="hybridMultilevel"/>
+    <w:tmpl w:val="B2B2F842"/>
+    <w:lvl w:ilvl="0" w:tplc="04090001">
+      <w:start w:val="1"/>
+      <w:numFmt w:val="bullet"/>
+      <w:lvlText w:val=""/>
+      <w:lvlJc w:val="left"/>
+      <w:pPr>
+        <w:ind w:left="720" w:hanging="360"/>
+      </w:pPr>
+      <w:rPr>
+        <w:rFonts w:ascii="Symbol" w:hAnsi="Symbol" w:hint="default"/>
+      </w:rPr>
+    </w:lvl>
+    <w:lvl w:ilvl="1" w:tplc="04090003" w:tentative="1">
+      <w:start w:val="1"/>
+      <w:numFmt w:val="bullet"/>
+      <w:lvlText w:val="o"/>
+      <w:lvlJc w:val="left"/>
+      <w:pPr>
+        <w:ind w:left="1440" w:hanging="360"/>
+      </w:pPr>
+      <w:rPr>
+        <w:rFonts w:ascii="Courier New" w:hAnsi="Courier New" w:cs="Courier New" w:hint="default"/>
+      </w:rPr>
+    </w:lvl>
+    <w:lvl w:ilvl="2" w:tplc="04090005" w:tentative="1">
+      <w:start w:val="1"/>
+      <w:numFmt w:val="bullet"/>
+      <w:lvlText w:val=""/>
+      <w:lvlJc w:val="left"/>
+      <w:pPr>
+        <w:ind w:left="2160" w:hanging="360"/>
+      </w:pPr>
+      <w:rPr>
+        <w:rFonts w:ascii="Wingdings" w:hAnsi="Wingdings" w:hint="default"/>
+      </w:rPr>
+    </w:lvl>
+    <w:lvl w:ilvl="3" w:tplc="04090001" w:tentative="1">
+      <w:start w:val="1"/>
+      <w:numFmt w:val="bullet"/>
+      <w:lvlText w:val=""/>
+      <w:lvlJc w:val="left"/>
+      <w:pPr>
+        <w:ind w:left="2880" w:hanging="360"/>
+      </w:pPr>
+      <w:rPr>
+        <w:rFonts w:ascii="Symbol" w:hAnsi="Symbol" w:hint="default"/>
+      </w:rPr>
+    </w:lvl>
+    <w:lvl w:ilvl="4" w:tplc="04090003" w:tentative="1">
+      <w:start w:val="1"/>
+      <w:numFmt w:val="bullet"/>
+      <w:lvlText w:val="o"/>
+      <w:lvlJc w:val="left"/>
+      <w:pPr>
+        <w:ind w:left="3600" w:hanging="360"/>
+      </w:pPr>
+      <w:rPr>
+        <w:rFonts w:ascii="Courier New" w:hAnsi="Courier New" w:cs="Courier New" w:hint="default"/>
+      </w:rPr>
+    </w:lvl>
+    <w:lvl w:ilvl="5" w:tplc="04090005" w:tentative="1">
+      <w:start w:val="1"/>
+      <w:numFmt w:val="bullet"/>
+      <w:lvlText w:val=""/>
+      <w:lvlJc w:val="left"/>
+      <w:pPr>
+        <w:ind w:left="4320" w:hanging="360"/>
+      </w:pPr>
+      <w:rPr>
+        <w:rFonts w:ascii="Wingdings" w:hAnsi="Wingdings" w:hint="default"/>
+      </w:rPr>
+    </w:lvl>
+    <w:lvl w:ilvl="6" w:tplc="04090001" w:tentative="1">
+      <w:start w:val="1"/>
+      <w:numFmt w:val="bullet"/>
+      <w:lvlText w:val=""/>
+      <w:lvlJc w:val="left"/>
+      <w:pPr>
+        <w:ind w:left="5040" w:hanging="360"/>
+      </w:pPr>
+      <w:rPr>
+        <w:rFonts w:ascii="Symbol" w:hAnsi="Symbol" w:hint="default"/>
+      </w:rPr>
+    </w:lvl>
+    <w:lvl w:ilvl="7" w:tplc="04090003" w:tentative="1">
+      <w:start w:val="1"/>
+      <w:numFmt w:val="bullet"/>
+      <w:lvlText w:val="o"/>
+      <w:lvlJc w:val="left"/>
+      <w:pPr>
+        <w:ind w:left="5760" w:hanging="360"/>
+      </w:pPr>
+      <w:rPr>
+        <w:rFonts w:ascii="Courier New" w:hAnsi="Courier New" w:cs="Courier New" w:hint="default"/>
+      </w:rPr>
+    </w:lvl>
+    <w:lvl w:ilvl="8" w:tplc="04090005" w:tentative="1">
+      <w:start w:val="1"/>
+      <w:numFmt w:val="bullet"/>
+      <w:lvlText w:val=""/>
+      <w:lvlJc w:val="left"/>
+      <w:pPr>
+        <w:ind w:left="6480" w:hanging="360"/>
+      </w:pPr>
+      <w:rPr>
+        <w:rFonts w:ascii="Wingdings" w:hAnsi="Wingdings" w:hint="default"/>
+      </w:rPr>
+    </w:lvl>
+  </w:abstractNum>
   <w:num w:numId="1" w16cid:durableId="598291400">
+    <w:abstractNumId w:val="10"/>
+  </w:num>
+  <w:num w:numId="2" w16cid:durableId="336882317">
+    <w:abstractNumId w:val="12"/>
+  </w:num>
+  <w:num w:numId="3" w16cid:durableId="686177254">
+    <w:abstractNumId w:val="6"/>
+  </w:num>
+  <w:num w:numId="4" w16cid:durableId="862133137">
+    <w:abstractNumId w:val="5"/>
+  </w:num>
+  <w:num w:numId="5" w16cid:durableId="1282495025">
+    <w:abstractNumId w:val="8"/>
+  </w:num>
+  <w:num w:numId="6" w16cid:durableId="986712458">
+    <w:abstractNumId w:val="3"/>
+  </w:num>
+  <w:num w:numId="7" w16cid:durableId="1716807384">
+    <w:abstractNumId w:val="11"/>
+  </w:num>
+  <w:num w:numId="8" w16cid:durableId="848176179">
+    <w:abstractNumId w:val="15"/>
+  </w:num>
+  <w:num w:numId="9" w16cid:durableId="45373686">
     <w:abstractNumId w:val="9"/>
   </w:num>
-  <w:num w:numId="2" w16cid:durableId="336882317">
-    <w:abstractNumId w:val="11"/>
+  <w:num w:numId="10" w16cid:durableId="486827955">
+    <w:abstractNumId w:val="1"/>
   </w:num>
-  <w:num w:numId="3" w16cid:durableId="686177254">
-    <w:abstractNumId w:val="5"/>
+  <w:num w:numId="11" w16cid:durableId="1412004169">
+    <w:abstractNumId w:val="2"/>
   </w:num>
-  <w:num w:numId="4" w16cid:durableId="862133137">
+  <w:num w:numId="12" w16cid:durableId="1080516849">
+    <w:abstractNumId w:val="7"/>
+  </w:num>
+  <w:num w:numId="13" w16cid:durableId="2023123417">
+    <w:abstractNumId w:val="13"/>
+  </w:num>
+  <w:num w:numId="14" w16cid:durableId="908150888">
+    <w:abstractNumId w:val="14"/>
+  </w:num>
+  <w:num w:numId="15" w16cid:durableId="539393921">
     <w:abstractNumId w:val="4"/>
   </w:num>
-  <w:num w:numId="5" w16cid:durableId="1282495025">
-    <w:abstractNumId w:val="7"/>
+  <w:num w:numId="16" w16cid:durableId="1956860719">
+    <w:abstractNumId w:val="16"/>
   </w:num>
-  <w:num w:numId="6" w16cid:durableId="986712458">
-    <w:abstractNumId w:val="2"/>
-  </w:num>
-  <w:num w:numId="7" w16cid:durableId="1716807384">
-    <w:abstractNumId w:val="10"/>
-  </w:num>
-  <w:num w:numId="8" w16cid:durableId="848176179">
-    <w:abstractNumId w:val="14"/>
-  </w:num>
-  <w:num w:numId="9" w16cid:durableId="45373686">
-    <w:abstractNumId w:val="8"/>
-  </w:num>
-  <w:num w:numId="10" w16cid:durableId="486827955">
+  <w:num w:numId="17" w16cid:durableId="877544101">
     <w:abstractNumId w:val="0"/>
   </w:num>
-  <w:num w:numId="11" w16cid:durableId="1412004169">
-    <w:abstractNumId w:val="1"/>
-  </w:num>
-  <w:num w:numId="12" w16cid:durableId="1080516849">
-    <w:abstractNumId w:val="6"/>
-  </w:num>
-  <w:num w:numId="13" w16cid:durableId="2023123417">
-    <w:abstractNumId w:val="12"/>
-  </w:num>
-  <w:num w:numId="14" w16cid:durableId="908150888">
-    <w:abstractNumId w:val="13"/>
-  </w:num>
-  <w:num w:numId="15" w16cid:durableId="539393921">
-    <w:abstractNumId w:val="3"/>
-  </w:num>
-  <w:num w:numId="16" w16cid:durableId="1956860719">
-    <w:abstractNumId w:val="15"/>
+  <w:num w:numId="18" w16cid:durableId="452290126">
+    <w:abstractNumId w:val="17"/>
   </w:num>
 </w:numbering>
 </file>
 
 <file path=word/styles.xml><?xml version="1.0" encoding="utf-8"?>
-<w:styles xmlns:mc="http://schemas.openxmlformats.org/markup-compatibility/2006" xmlns:r="http://schemas.openxmlformats.org/officeDocument/2006/relationships" xmlns:w="http://schemas.openxmlformats.org/wordprocessingml/2006/main" xmlns:w14="http://schemas.microsoft.com/office/word/2010/wordml" xmlns:w15="http://schemas.microsoft.com/office/word/2012/wordml" xmlns:w16cex="http://schemas.microsoft.com/office/word/2018/wordml/cex" xmlns:w16cid="http://schemas.microsoft.com/office/word/2016/wordml/cid" xmlns:w16="http://schemas.microsoft.com/office/word/2018/wordml" xmlns:w16sdtdh="http://schemas.microsoft.com/office/word/2020/wordml/sdtdatahash" xmlns:w16se="http://schemas.microsoft.com/office/word/2015/wordml/symex" mc:Ignorable="w14 w15 w16se w16cid w16 w16cex w16sdtdh">
+<w:styles xmlns:mc="http://schemas.openxmlformats.org/markup-compatibility/2006" xmlns:r="http://schemas.openxmlformats.org/officeDocument/2006/relationships" xmlns:w="http://schemas.openxmlformats.org/wordprocessingml/2006/main" xmlns:w14="http://schemas.microsoft.com/office/word/2010/wordml" xmlns:w15="http://schemas.microsoft.com/office/word/2012/wordml" xmlns:w16cex="http://schemas.microsoft.com/office/word/2018/wordml/cex" xmlns:w16cid="http://schemas.microsoft.com/office/word/2016/wordml/cid" xmlns:w16="http://schemas.microsoft.com/office/word/2018/wordml" xmlns:w16du="http://schemas.microsoft.com/office/word/2023/wordml/word16du" xmlns:w16sdtdh="http://schemas.microsoft.com/office/word/2020/wordml/sdtdatahash" xmlns:w16se="http://schemas.microsoft.com/office/word/2015/wordml/symex" mc:Ignorable="w14 w15 w16se w16cid w16 w16cex w16sdtdh w16du">
   <w:docDefaults>
     <w:rPrDefault>
       <w:rPr>

</xml_diff>